<commit_message>
update template download docx
</commit_message>
<xml_diff>
--- a/backend/template_request.docx
+++ b/backend/template_request.docx
@@ -17,6 +17,7 @@
           <w:lang w:val="en-US"/>
         </w:rPr>
       </w:pPr>
+      <w:proofErr w:type="gramStart"/>
       <w:r>
         <w:rPr>
           <w:rFonts w:ascii="Consolas" w:hAnsi="Consolas"/>
@@ -27,7 +28,20 @@
           <w:szCs w:val="16"/>
           <w:lang w:val="en-US"/>
         </w:rPr>
-        <w:t>PT.GESANG TECHNOLOGY</w:t>
+        <w:t>PT.GESANG</w:t>
+      </w:r>
+      <w:proofErr w:type="gramEnd"/>
+      <w:r>
+        <w:rPr>
+          <w:rFonts w:ascii="Consolas" w:hAnsi="Consolas"/>
+          <w:b/>
+          <w:bCs/>
+          <w:color w:val="000000" w:themeColor="text1"/>
+          <w:sz w:val="16"/>
+          <w:szCs w:val="16"/>
+          <w:lang w:val="en-US"/>
+        </w:rPr>
+        <w:t xml:space="preserve"> TECHNOLOGY</w:t>
       </w:r>
     </w:p>
     <w:p>
@@ -60,17 +74,17 @@
           <w:szCs w:val="10"/>
           <w:lang w:val="en-US"/>
         </w:rPr>
-        <w:t>------</w:t>
-      </w:r>
-      <w:r>
-        <w:rPr>
-          <w:rFonts w:ascii="Consolas" w:hAnsi="Consolas"/>
-          <w:color w:val="000000" w:themeColor="text1"/>
-          <w:sz w:val="10"/>
-          <w:szCs w:val="10"/>
-          <w:lang w:val="en-US"/>
-        </w:rPr>
-        <w:t>-----</w:t>
+        <w:t>--</w:t>
+      </w:r>
+      <w:r>
+        <w:rPr>
+          <w:rFonts w:ascii="Consolas" w:hAnsi="Consolas"/>
+          <w:color w:val="000000" w:themeColor="text1"/>
+          <w:sz w:val="10"/>
+          <w:szCs w:val="10"/>
+          <w:lang w:val="en-US"/>
+        </w:rPr>
+        <w:t>----</w:t>
       </w:r>
       <w:r>
         <w:rPr>
@@ -90,7 +104,27 @@
           <w:szCs w:val="10"/>
           <w:lang w:val="en-US"/>
         </w:rPr>
-        <w:t>BUKTI KASBON</w:t>
+        <w:t xml:space="preserve">BUKTI </w:t>
+      </w:r>
+      <w:r>
+        <w:rPr>
+          <w:rFonts w:ascii="Consolas" w:hAnsi="Consolas"/>
+          <w:color w:val="000000" w:themeColor="text1"/>
+          <w:sz w:val="10"/>
+          <w:szCs w:val="10"/>
+          <w:lang w:val="en-US"/>
+        </w:rPr>
+        <w:t xml:space="preserve">PEMBAYRAN </w:t>
+      </w:r>
+      <w:r>
+        <w:rPr>
+          <w:rFonts w:ascii="Consolas" w:hAnsi="Consolas"/>
+          <w:color w:val="000000" w:themeColor="text1"/>
+          <w:sz w:val="10"/>
+          <w:szCs w:val="10"/>
+          <w:lang w:val="en-US"/>
+        </w:rPr>
+        <w:t>KASBON</w:t>
       </w:r>
       <w:r>
         <w:rPr>
@@ -110,16 +144,6 @@
           <w:szCs w:val="10"/>
           <w:lang w:val="en-US"/>
         </w:rPr>
-        <w:t>----</w:t>
-      </w:r>
-      <w:r>
-        <w:rPr>
-          <w:rFonts w:ascii="Consolas" w:hAnsi="Consolas"/>
-          <w:color w:val="000000" w:themeColor="text1"/>
-          <w:sz w:val="10"/>
-          <w:szCs w:val="10"/>
-          <w:lang w:val="en-US"/>
-        </w:rPr>
         <w:t>---</w:t>
       </w:r>
       <w:r>
@@ -130,7 +154,17 @@
           <w:szCs w:val="10"/>
           <w:lang w:val="en-US"/>
         </w:rPr>
-        <w:t>--</w:t>
+        <w:t>-</w:t>
+      </w:r>
+      <w:r>
+        <w:rPr>
+          <w:rFonts w:ascii="Consolas" w:hAnsi="Consolas"/>
+          <w:color w:val="000000" w:themeColor="text1"/>
+          <w:sz w:val="10"/>
+          <w:szCs w:val="10"/>
+          <w:lang w:val="en-US"/>
+        </w:rPr>
+        <w:t>-</w:t>
       </w:r>
       <w:r>
         <w:rPr>
@@ -150,17 +184,7 @@
           <w:szCs w:val="10"/>
           <w:lang w:val="en-US"/>
         </w:rPr>
-        <w:t>--</w:t>
-      </w:r>
-      <w:r>
-        <w:rPr>
-          <w:rFonts w:ascii="Consolas" w:hAnsi="Consolas"/>
-          <w:color w:val="000000" w:themeColor="text1"/>
-          <w:sz w:val="10"/>
-          <w:szCs w:val="10"/>
-          <w:lang w:val="en-US"/>
-        </w:rPr>
-        <w:t>--</w:t>
+        <w:t>---</w:t>
       </w:r>
     </w:p>
     <w:p>
@@ -578,37 +602,7 @@
           <w:szCs w:val="10"/>
           <w:lang w:val="en-US"/>
         </w:rPr>
-        <w:t>ID Kasbon</w:t>
-      </w:r>
-      <w:r>
-        <w:rPr>
-          <w:rFonts w:ascii="Consolas" w:hAnsi="Consolas"/>
-          <w:color w:val="000000" w:themeColor="text1"/>
-          <w:sz w:val="10"/>
-          <w:szCs w:val="10"/>
-          <w:lang w:val="en-US"/>
-        </w:rPr>
-        <w:tab/>
-      </w:r>
-      <w:r>
-        <w:rPr>
-          <w:rFonts w:ascii="Consolas" w:hAnsi="Consolas"/>
-          <w:color w:val="000000" w:themeColor="text1"/>
-          <w:sz w:val="10"/>
-          <w:szCs w:val="10"/>
-          <w:lang w:val="en-US"/>
-        </w:rPr>
-        <w:t>:</w:t>
-      </w:r>
-      <w:r>
-        <w:rPr>
-          <w:rFonts w:ascii="Consolas" w:hAnsi="Consolas"/>
-          <w:color w:val="000000" w:themeColor="text1"/>
-          <w:sz w:val="10"/>
-          <w:szCs w:val="10"/>
-          <w:lang w:val="en-US"/>
-        </w:rPr>
-        <w:t xml:space="preserve"> {id_request}</w:t>
+        <w:t>©2023 GESANG TECHNOLOGY | {current_datetime}</w:t>
       </w:r>
     </w:p>
     <w:p>
@@ -634,37 +628,7 @@
           <w:szCs w:val="10"/>
           <w:lang w:val="en-US"/>
         </w:rPr>
-        <w:t>Nama Karyawan</w:t>
-      </w:r>
-      <w:r>
-        <w:rPr>
-          <w:rFonts w:ascii="Consolas" w:hAnsi="Consolas"/>
-          <w:color w:val="000000" w:themeColor="text1"/>
-          <w:sz w:val="10"/>
-          <w:szCs w:val="10"/>
-          <w:lang w:val="en-US"/>
-        </w:rPr>
-        <w:tab/>
-      </w:r>
-      <w:r>
-        <w:rPr>
-          <w:rFonts w:ascii="Consolas" w:hAnsi="Consolas"/>
-          <w:color w:val="000000" w:themeColor="text1"/>
-          <w:sz w:val="10"/>
-          <w:szCs w:val="10"/>
-          <w:lang w:val="en-US"/>
-        </w:rPr>
-        <w:t>:</w:t>
-      </w:r>
-      <w:r>
-        <w:rPr>
-          <w:rFonts w:ascii="Consolas" w:hAnsi="Consolas"/>
-          <w:color w:val="000000" w:themeColor="text1"/>
-          <w:sz w:val="10"/>
-          <w:szCs w:val="10"/>
-          <w:lang w:val="en-US"/>
-        </w:rPr>
-        <w:t xml:space="preserve"> {nama_user}</w:t>
+        <w:t>------------------------------------------------</w:t>
       </w:r>
     </w:p>
     <w:p>
@@ -681,47 +645,14 @@
           <w:szCs w:val="10"/>
           <w:lang w:val="en-US"/>
         </w:rPr>
-      </w:pPr>
-      <w:r>
-        <w:rPr>
-          <w:rFonts w:ascii="Consolas" w:hAnsi="Consolas"/>
-          <w:color w:val="000000" w:themeColor="text1"/>
-          <w:sz w:val="10"/>
-          <w:szCs w:val="10"/>
-          <w:lang w:val="en-US"/>
-        </w:rPr>
-        <w:t>Jumlah</w:t>
-      </w:r>
-      <w:r>
-        <w:rPr>
-          <w:rFonts w:ascii="Consolas" w:hAnsi="Consolas"/>
-          <w:color w:val="000000" w:themeColor="text1"/>
-          <w:sz w:val="10"/>
-          <w:szCs w:val="10"/>
-          <w:lang w:val="en-US"/>
-        </w:rPr>
-        <w:tab/>
-      </w:r>
-      <w:r>
-        <w:rPr>
-          <w:rFonts w:ascii="Consolas" w:hAnsi="Consolas"/>
-          <w:color w:val="000000" w:themeColor="text1"/>
-          <w:sz w:val="10"/>
-          <w:szCs w:val="10"/>
-          <w:lang w:val="en-US"/>
-        </w:rPr>
-        <w:t xml:space="preserve">: </w:t>
-      </w:r>
-      <w:r>
-        <w:rPr>
-          <w:rFonts w:ascii="Consolas" w:hAnsi="Consolas"/>
-          <w:color w:val="000000" w:themeColor="text1"/>
-          <w:sz w:val="10"/>
-          <w:szCs w:val="10"/>
-          <w:lang w:val="en-US"/>
-        </w:rPr>
-        <w:t>{jumlah}</w:t>
-      </w:r>
+        <w:sectPr>
+          <w:type w:val="continuous"/>
+          <w:pgSz w:w="3289" w:h="8392" w:code="70"/>
+          <w:pgMar w:top="567" w:right="312" w:bottom="284" w:left="284" w:header="0" w:footer="709" w:gutter="0"/>
+          <w:cols w:space="708"/>
+          <w:docGrid w:linePitch="360"/>
+        </w:sectPr>
+      </w:pPr>
     </w:p>
     <w:p>
       <w:pPr>
@@ -746,7 +677,7 @@
           <w:szCs w:val="10"/>
           <w:lang w:val="en-US"/>
         </w:rPr>
-        <w:t>Metode</w:t>
+        <w:t>ID Kasbon</w:t>
       </w:r>
       <w:r>
         <w:rPr>
@@ -776,7 +707,7 @@
           <w:szCs w:val="10"/>
           <w:lang w:val="en-US"/>
         </w:rPr>
-        <w:t xml:space="preserve"> {metode}</w:t>
+        <w:t xml:space="preserve"> {id_request}</w:t>
       </w:r>
     </w:p>
     <w:p>
@@ -802,7 +733,7 @@
           <w:szCs w:val="10"/>
           <w:lang w:val="en-US"/>
         </w:rPr>
-        <w:t>Keterangan</w:t>
+        <w:t>Nama Karyawan</w:t>
       </w:r>
       <w:r>
         <w:rPr>
@@ -832,7 +763,7 @@
           <w:szCs w:val="10"/>
           <w:lang w:val="en-US"/>
         </w:rPr>
-        <w:t xml:space="preserve"> {keterangan}</w:t>
+        <w:t xml:space="preserve"> {nama_user}</w:t>
       </w:r>
     </w:p>
     <w:p>
@@ -858,7 +789,7 @@
           <w:szCs w:val="10"/>
           <w:lang w:val="en-US"/>
         </w:rPr>
-        <w:t>Tanggal/Jam</w:t>
+        <w:t>Jumlah</w:t>
       </w:r>
       <w:r>
         <w:rPr>
@@ -878,17 +809,17 @@
           <w:szCs w:val="10"/>
           <w:lang w:val="en-US"/>
         </w:rPr>
-        <w:t>:</w:t>
-      </w:r>
-      <w:r>
-        <w:rPr>
-          <w:rFonts w:ascii="Consolas" w:hAnsi="Consolas"/>
-          <w:color w:val="000000" w:themeColor="text1"/>
-          <w:sz w:val="10"/>
-          <w:szCs w:val="10"/>
-          <w:lang w:val="en-US"/>
-        </w:rPr>
-        <w:t xml:space="preserve"> {tanggaljam}</w:t>
+        <w:t xml:space="preserve">: </w:t>
+      </w:r>
+      <w:r>
+        <w:rPr>
+          <w:rFonts w:ascii="Consolas" w:hAnsi="Consolas"/>
+          <w:color w:val="000000" w:themeColor="text1"/>
+          <w:sz w:val="10"/>
+          <w:szCs w:val="10"/>
+          <w:lang w:val="en-US"/>
+        </w:rPr>
+        <w:t>{jumlah}</w:t>
       </w:r>
     </w:p>
     <w:p>
@@ -914,7 +845,37 @@
           <w:szCs w:val="10"/>
           <w:lang w:val="en-US"/>
         </w:rPr>
-        <w:t>------------------------------------------------</w:t>
+        <w:t>Metode</w:t>
+      </w:r>
+      <w:r>
+        <w:rPr>
+          <w:rFonts w:ascii="Consolas" w:hAnsi="Consolas"/>
+          <w:color w:val="000000" w:themeColor="text1"/>
+          <w:sz w:val="10"/>
+          <w:szCs w:val="10"/>
+          <w:lang w:val="en-US"/>
+        </w:rPr>
+        <w:tab/>
+      </w:r>
+      <w:r>
+        <w:rPr>
+          <w:rFonts w:ascii="Consolas" w:hAnsi="Consolas"/>
+          <w:color w:val="000000" w:themeColor="text1"/>
+          <w:sz w:val="10"/>
+          <w:szCs w:val="10"/>
+          <w:lang w:val="en-US"/>
+        </w:rPr>
+        <w:t>:</w:t>
+      </w:r>
+      <w:r>
+        <w:rPr>
+          <w:rFonts w:ascii="Consolas" w:hAnsi="Consolas"/>
+          <w:color w:val="000000" w:themeColor="text1"/>
+          <w:sz w:val="10"/>
+          <w:szCs w:val="10"/>
+          <w:lang w:val="en-US"/>
+        </w:rPr>
+        <w:t xml:space="preserve"> {metode}</w:t>
       </w:r>
     </w:p>
     <w:p>
@@ -940,27 +901,37 @@
           <w:szCs w:val="10"/>
           <w:lang w:val="en-US"/>
         </w:rPr>
-        <w:t>©2023 GESANG TECHNOLOGY</w:t>
-      </w:r>
-      <w:r>
-        <w:rPr>
-          <w:rFonts w:ascii="Consolas" w:hAnsi="Consolas"/>
-          <w:color w:val="000000" w:themeColor="text1"/>
-          <w:sz w:val="10"/>
-          <w:szCs w:val="10"/>
-          <w:lang w:val="en-US"/>
-        </w:rPr>
-        <w:t xml:space="preserve"> | </w:t>
-      </w:r>
-      <w:r>
-        <w:rPr>
-          <w:rFonts w:ascii="Consolas" w:hAnsi="Consolas"/>
-          <w:color w:val="000000" w:themeColor="text1"/>
-          <w:sz w:val="10"/>
-          <w:szCs w:val="10"/>
-          <w:lang w:val="en-US"/>
-        </w:rPr>
-        <w:t>{current_datetime}</w:t>
+        <w:t>Keterangan</w:t>
+      </w:r>
+      <w:r>
+        <w:rPr>
+          <w:rFonts w:ascii="Consolas" w:hAnsi="Consolas"/>
+          <w:color w:val="000000" w:themeColor="text1"/>
+          <w:sz w:val="10"/>
+          <w:szCs w:val="10"/>
+          <w:lang w:val="en-US"/>
+        </w:rPr>
+        <w:tab/>
+      </w:r>
+      <w:r>
+        <w:rPr>
+          <w:rFonts w:ascii="Consolas" w:hAnsi="Consolas"/>
+          <w:color w:val="000000" w:themeColor="text1"/>
+          <w:sz w:val="10"/>
+          <w:szCs w:val="10"/>
+          <w:lang w:val="en-US"/>
+        </w:rPr>
+        <w:t>:</w:t>
+      </w:r>
+      <w:r>
+        <w:rPr>
+          <w:rFonts w:ascii="Consolas" w:hAnsi="Consolas"/>
+          <w:color w:val="000000" w:themeColor="text1"/>
+          <w:sz w:val="10"/>
+          <w:szCs w:val="10"/>
+          <w:lang w:val="en-US"/>
+        </w:rPr>
+        <w:t xml:space="preserve"> {keterangan}</w:t>
       </w:r>
     </w:p>
     <w:p>
@@ -986,17 +957,196 @@
           <w:szCs w:val="10"/>
           <w:lang w:val="en-US"/>
         </w:rPr>
+        <w:t>Tanggal/Jam</w:t>
+      </w:r>
+      <w:r>
+        <w:rPr>
+          <w:rFonts w:ascii="Consolas" w:hAnsi="Consolas"/>
+          <w:color w:val="000000" w:themeColor="text1"/>
+          <w:sz w:val="10"/>
+          <w:szCs w:val="10"/>
+          <w:lang w:val="en-US"/>
+        </w:rPr>
+        <w:tab/>
+      </w:r>
+      <w:r>
+        <w:rPr>
+          <w:rFonts w:ascii="Consolas" w:hAnsi="Consolas"/>
+          <w:color w:val="000000" w:themeColor="text1"/>
+          <w:sz w:val="10"/>
+          <w:szCs w:val="10"/>
+          <w:lang w:val="en-US"/>
+        </w:rPr>
+        <w:t>:</w:t>
+      </w:r>
+      <w:r>
+        <w:rPr>
+          <w:rFonts w:ascii="Consolas" w:hAnsi="Consolas"/>
+          <w:color w:val="000000" w:themeColor="text1"/>
+          <w:sz w:val="10"/>
+          <w:szCs w:val="10"/>
+          <w:lang w:val="en-US"/>
+        </w:rPr>
+        <w:t xml:space="preserve"> {tanggaljam}</w:t>
+      </w:r>
+    </w:p>
+    <w:p>
+      <w:pPr>
+        <w:tabs>
+          <w:tab w:val="left" w:pos="993"/>
+          <w:tab w:val="left" w:pos="1701"/>
+        </w:tabs>
+        <w:spacing w:line="360" w:lineRule="auto"/>
+        <w:rPr>
+          <w:rFonts w:ascii="Consolas" w:hAnsi="Consolas"/>
+          <w:color w:val="000000" w:themeColor="text1"/>
+          <w:sz w:val="10"/>
+          <w:szCs w:val="10"/>
+          <w:lang w:val="en-US"/>
+        </w:rPr>
+      </w:pPr>
+      <w:r>
+        <w:rPr>
+          <w:rFonts w:ascii="Consolas" w:hAnsi="Consolas"/>
+          <w:color w:val="000000" w:themeColor="text1"/>
+          <w:sz w:val="10"/>
+          <w:szCs w:val="10"/>
+          <w:lang w:val="en-US"/>
+        </w:rPr>
         <w:t>------------------------------------------------</w:t>
       </w:r>
     </w:p>
+    <w:p>
+      <w:pPr>
+        <w:tabs>
+          <w:tab w:val="left" w:pos="993"/>
+          <w:tab w:val="left" w:pos="1701"/>
+        </w:tabs>
+        <w:spacing w:line="360" w:lineRule="auto"/>
+        <w:rPr>
+          <w:rFonts w:ascii="Consolas" w:hAnsi="Consolas"/>
+          <w:color w:val="000000" w:themeColor="text1"/>
+          <w:sz w:val="10"/>
+          <w:szCs w:val="10"/>
+          <w:lang w:val="en-US"/>
+        </w:rPr>
+      </w:pPr>
+      <w:r>
+        <w:rPr>
+          <w:rFonts w:ascii="Consolas" w:hAnsi="Consolas"/>
+          <w:color w:val="000000" w:themeColor="text1"/>
+          <w:sz w:val="10"/>
+          <w:szCs w:val="10"/>
+          <w:lang w:val="en-US"/>
+        </w:rPr>
+        <w:t>©2023 GESANG TECHNOLOGY</w:t>
+      </w:r>
+      <w:r>
+        <w:rPr>
+          <w:rFonts w:ascii="Consolas" w:hAnsi="Consolas"/>
+          <w:color w:val="000000" w:themeColor="text1"/>
+          <w:sz w:val="10"/>
+          <w:szCs w:val="10"/>
+          <w:lang w:val="en-US"/>
+        </w:rPr>
+        <w:t xml:space="preserve"> | </w:t>
+      </w:r>
+      <w:r>
+        <w:rPr>
+          <w:rFonts w:ascii="Consolas" w:hAnsi="Consolas"/>
+          <w:color w:val="000000" w:themeColor="text1"/>
+          <w:sz w:val="10"/>
+          <w:szCs w:val="10"/>
+          <w:lang w:val="en-US"/>
+        </w:rPr>
+        <w:t>{current_datetime}</w:t>
+      </w:r>
+    </w:p>
+    <w:p>
+      <w:pPr>
+        <w:tabs>
+          <w:tab w:val="left" w:pos="993"/>
+          <w:tab w:val="left" w:pos="1701"/>
+        </w:tabs>
+        <w:spacing w:line="360" w:lineRule="auto"/>
+        <w:rPr>
+          <w:rFonts w:ascii="Consolas" w:hAnsi="Consolas"/>
+          <w:color w:val="000000" w:themeColor="text1"/>
+          <w:sz w:val="10"/>
+          <w:szCs w:val="10"/>
+          <w:lang w:val="en-US"/>
+        </w:rPr>
+      </w:pPr>
+      <w:r>
+        <w:rPr>
+          <w:rFonts w:ascii="Consolas" w:hAnsi="Consolas"/>
+          <w:color w:val="000000" w:themeColor="text1"/>
+          <w:sz w:val="10"/>
+          <w:szCs w:val="10"/>
+          <w:lang w:val="en-US"/>
+        </w:rPr>
+        <w:t>------------------------------------------------</w:t>
+      </w:r>
+    </w:p>
     <w:sectPr>
+      <w:type w:val="continuous"/>
       <w:pgSz w:w="3289" w:h="8392" w:code="70"/>
-      <w:pgMar w:top="425" w:right="312" w:bottom="284" w:left="284" w:header="709" w:footer="709" w:gutter="0"/>
+      <w:pgMar w:top="425" w:right="312" w:bottom="284" w:left="284" w:header="0" w:footer="709" w:gutter="0"/>
       <w:cols w:space="708"/>
       <w:docGrid w:linePitch="360"/>
     </w:sectPr>
   </w:body>
 </w:document>
+</file>
+
+<file path=word/endnotes.xml><?xml version="1.0" encoding="utf-8"?>
+<w:endnotes xmlns:wpc="http://schemas.microsoft.com/office/word/2010/wordprocessingCanvas" xmlns:cx="http://schemas.microsoft.com/office/drawing/2014/chartex" xmlns:cx1="http://schemas.microsoft.com/office/drawing/2015/9/8/chartex" xmlns:cx2="http://schemas.microsoft.com/office/drawing/2015/10/21/chartex" xmlns:cx3="http://schemas.microsoft.com/office/drawing/2016/5/9/chartex" xmlns:cx4="http://schemas.microsoft.com/office/drawing/2016/5/10/chartex" xmlns:cx5="http://schemas.microsoft.com/office/drawing/2016/5/11/chartex" xmlns:cx6="http://schemas.microsoft.com/office/drawing/2016/5/12/chartex" xmlns:cx7="http://schemas.microsoft.com/office/drawing/2016/5/13/chartex" xmlns:cx8="http://schemas.microsoft.com/office/drawing/2016/5/14/chartex" xmlns:mc="http://schemas.openxmlformats.org/markup-compatibility/2006" xmlns:aink="http://schemas.microsoft.com/office/drawing/2016/ink" xmlns:am3d="http://schemas.microsoft.com/office/drawing/2017/model3d" xmlns:o="urn:schemas-microsoft-com:office:office" xmlns:r="http://schemas.openxmlformats.org/officeDocument/2006/relationships" xmlns:m="http://schemas.openxmlformats.org/officeDocument/2006/math" xmlns:v="urn:schemas-microsoft-com:vml" xmlns:wp14="http://schemas.microsoft.com/office/word/2010/wordprocessingDrawing" xmlns:wp="http://schemas.openxmlformats.org/drawingml/2006/wordprocessingDrawing" xmlns:w10="urn:schemas-microsoft-com:office:word" xmlns:w="http://schemas.openxmlformats.org/wordprocessingml/2006/main" xmlns:w14="http://schemas.microsoft.com/office/word/2010/wordml" xmlns:w15="http://schemas.microsoft.com/office/word/2012/wordml" xmlns:w16cex="http://schemas.microsoft.com/office/word/2018/wordml/cex" xmlns:w16cid="http://schemas.microsoft.com/office/word/2016/wordml/cid" xmlns:w16="http://schemas.microsoft.com/office/word/2018/wordml" xmlns:w16sdtdh="http://schemas.microsoft.com/office/word/2020/wordml/sdtdatahash" xmlns:w16se="http://schemas.microsoft.com/office/word/2015/wordml/symex" xmlns:wpg="http://schemas.microsoft.com/office/word/2010/wordprocessingGroup" xmlns:wpi="http://schemas.microsoft.com/office/word/2010/wordprocessingInk" xmlns:wne="http://schemas.microsoft.com/office/word/2006/wordml" xmlns:wps="http://schemas.microsoft.com/office/word/2010/wordprocessingShape" mc:Ignorable="w14 w15 w16se w16cid w16 w16cex w16sdtdh wp14">
+  <w:endnote w:type="separator" w:id="-1">
+    <w:p>
+      <w:pPr>
+        <w:spacing w:after="0" w:line="240" w:lineRule="auto"/>
+      </w:pPr>
+      <w:r>
+        <w:separator/>
+      </w:r>
+    </w:p>
+  </w:endnote>
+  <w:endnote w:type="continuationSeparator" w:id="0">
+    <w:p>
+      <w:pPr>
+        <w:spacing w:after="0" w:line="240" w:lineRule="auto"/>
+      </w:pPr>
+      <w:r>
+        <w:continuationSeparator/>
+      </w:r>
+    </w:p>
+  </w:endnote>
+</w:endnotes>
+</file>
+
+<file path=word/footnotes.xml><?xml version="1.0" encoding="utf-8"?>
+<w:footnotes xmlns:wpc="http://schemas.microsoft.com/office/word/2010/wordprocessingCanvas" xmlns:cx="http://schemas.microsoft.com/office/drawing/2014/chartex" xmlns:cx1="http://schemas.microsoft.com/office/drawing/2015/9/8/chartex" xmlns:cx2="http://schemas.microsoft.com/office/drawing/2015/10/21/chartex" xmlns:cx3="http://schemas.microsoft.com/office/drawing/2016/5/9/chartex" xmlns:cx4="http://schemas.microsoft.com/office/drawing/2016/5/10/chartex" xmlns:cx5="http://schemas.microsoft.com/office/drawing/2016/5/11/chartex" xmlns:cx6="http://schemas.microsoft.com/office/drawing/2016/5/12/chartex" xmlns:cx7="http://schemas.microsoft.com/office/drawing/2016/5/13/chartex" xmlns:cx8="http://schemas.microsoft.com/office/drawing/2016/5/14/chartex" xmlns:mc="http://schemas.openxmlformats.org/markup-compatibility/2006" xmlns:aink="http://schemas.microsoft.com/office/drawing/2016/ink" xmlns:am3d="http://schemas.microsoft.com/office/drawing/2017/model3d" xmlns:o="urn:schemas-microsoft-com:office:office" xmlns:r="http://schemas.openxmlformats.org/officeDocument/2006/relationships" xmlns:m="http://schemas.openxmlformats.org/officeDocument/2006/math" xmlns:v="urn:schemas-microsoft-com:vml" xmlns:wp14="http://schemas.microsoft.com/office/word/2010/wordprocessingDrawing" xmlns:wp="http://schemas.openxmlformats.org/drawingml/2006/wordprocessingDrawing" xmlns:w10="urn:schemas-microsoft-com:office:word" xmlns:w="http://schemas.openxmlformats.org/wordprocessingml/2006/main" xmlns:w14="http://schemas.microsoft.com/office/word/2010/wordml" xmlns:w15="http://schemas.microsoft.com/office/word/2012/wordml" xmlns:w16cex="http://schemas.microsoft.com/office/word/2018/wordml/cex" xmlns:w16cid="http://schemas.microsoft.com/office/word/2016/wordml/cid" xmlns:w16="http://schemas.microsoft.com/office/word/2018/wordml" xmlns:w16sdtdh="http://schemas.microsoft.com/office/word/2020/wordml/sdtdatahash" xmlns:w16se="http://schemas.microsoft.com/office/word/2015/wordml/symex" xmlns:wpg="http://schemas.microsoft.com/office/word/2010/wordprocessingGroup" xmlns:wpi="http://schemas.microsoft.com/office/word/2010/wordprocessingInk" xmlns:wne="http://schemas.microsoft.com/office/word/2006/wordml" xmlns:wps="http://schemas.microsoft.com/office/word/2010/wordprocessingShape" mc:Ignorable="w14 w15 w16se w16cid w16 w16cex w16sdtdh wp14">
+  <w:footnote w:type="separator" w:id="-1">
+    <w:p>
+      <w:pPr>
+        <w:spacing w:after="0" w:line="240" w:lineRule="auto"/>
+      </w:pPr>
+      <w:r>
+        <w:separator/>
+      </w:r>
+    </w:p>
+  </w:footnote>
+  <w:footnote w:type="continuationSeparator" w:id="0">
+    <w:p>
+      <w:pPr>
+        <w:spacing w:after="0" w:line="240" w:lineRule="auto"/>
+      </w:pPr>
+      <w:r>
+        <w:continuationSeparator/>
+      </w:r>
+    </w:p>
+  </w:footnote>
+</w:footnotes>
 </file>
 
 <file path=word/styles.xml><?xml version="1.0" encoding="utf-8"?>
@@ -1397,6 +1547,7 @@
   <w:style w:type="paragraph" w:default="1" w:styleId="Normal">
     <w:name w:val="Normal"/>
     <w:qFormat/>
+    <w:rsid w:val="00AB56F5"/>
   </w:style>
   <w:style w:type="paragraph" w:styleId="Heading1">
     <w:name w:val="heading 1"/>
@@ -1458,6 +1609,50 @@
       <w:sz w:val="32"/>
       <w:szCs w:val="32"/>
     </w:rPr>
+  </w:style>
+  <w:style w:type="paragraph" w:styleId="Header">
+    <w:name w:val="header"/>
+    <w:basedOn w:val="Normal"/>
+    <w:link w:val="HeaderChar"/>
+    <w:uiPriority w:val="99"/>
+    <w:unhideWhenUsed/>
+    <w:rsid w:val="003D1FF9"/>
+    <w:pPr>
+      <w:tabs>
+        <w:tab w:val="center" w:pos="4513"/>
+        <w:tab w:val="right" w:pos="9026"/>
+      </w:tabs>
+      <w:spacing w:after="0" w:line="240" w:lineRule="auto"/>
+    </w:pPr>
+  </w:style>
+  <w:style w:type="character" w:customStyle="1" w:styleId="HeaderChar">
+    <w:name w:val="Header Char"/>
+    <w:basedOn w:val="DefaultParagraphFont"/>
+    <w:link w:val="Header"/>
+    <w:uiPriority w:val="99"/>
+    <w:rsid w:val="003D1FF9"/>
+  </w:style>
+  <w:style w:type="paragraph" w:styleId="Footer">
+    <w:name w:val="footer"/>
+    <w:basedOn w:val="Normal"/>
+    <w:link w:val="FooterChar"/>
+    <w:uiPriority w:val="99"/>
+    <w:unhideWhenUsed/>
+    <w:rsid w:val="003D1FF9"/>
+    <w:pPr>
+      <w:tabs>
+        <w:tab w:val="center" w:pos="4513"/>
+        <w:tab w:val="right" w:pos="9026"/>
+      </w:tabs>
+      <w:spacing w:after="0" w:line="240" w:lineRule="auto"/>
+    </w:pPr>
+  </w:style>
+  <w:style w:type="character" w:customStyle="1" w:styleId="FooterChar">
+    <w:name w:val="Footer Char"/>
+    <w:basedOn w:val="DefaultParagraphFont"/>
+    <w:link w:val="Footer"/>
+    <w:uiPriority w:val="99"/>
+    <w:rsid w:val="003D1FF9"/>
   </w:style>
 </w:styles>
 </file>

</xml_diff>